<commit_message>
caso de usos jugar
</commit_message>
<xml_diff>
--- a/Docs/use_cases/Caso de Uso_jugar usuario.docx
+++ b/Docs/use_cases/Caso de Uso_jugar usuario.docx
@@ -35,12 +35,12 @@
         <w:tblLook w:val="04A0" w:firstRow="1" w:lastRow="0" w:firstColumn="1" w:lastColumn="0" w:noHBand="0" w:noVBand="1"/>
       </w:tblPr>
       <w:tblGrid>
-        <w:gridCol w:w="1484"/>
-        <w:gridCol w:w="1881"/>
+        <w:gridCol w:w="1482"/>
+        <w:gridCol w:w="1882"/>
         <w:gridCol w:w="1158"/>
         <w:gridCol w:w="1645"/>
         <w:gridCol w:w="1371"/>
-        <w:gridCol w:w="1279"/>
+        <w:gridCol w:w="1280"/>
       </w:tblGrid>
       <w:tr>
         <w:trPr>
@@ -575,16 +575,7 @@
                 <w:szCs w:val="20"/>
                 <w:lang w:val="es-CO" w:eastAsia="es-CO"/>
               </w:rPr>
-              <w:t xml:space="preserve">El Usuario debe </w:t>
-            </w:r>
-            <w:r>
-              <w:rPr>
-                <w:rFonts w:ascii="Arial" w:eastAsia="Times New Roman" w:hAnsi="Arial" w:cs="Arial"/>
-                <w:sz w:val="20"/>
-                <w:szCs w:val="20"/>
-                <w:lang w:val="es-CO" w:eastAsia="es-CO"/>
-              </w:rPr>
-              <w:t xml:space="preserve">iniciar </w:t>
+              <w:t xml:space="preserve">El Usuario debe iniciar </w:t>
             </w:r>
             <w:r>
               <w:rPr>
@@ -828,27 +819,7 @@
                 <w:szCs w:val="20"/>
                 <w:lang w:val="es-CO" w:eastAsia="es-CO"/>
               </w:rPr>
-              <w:t xml:space="preserve"> la opción </w:t>
-            </w:r>
-            <w:r>
-              <w:rPr>
-                <w:rFonts w:ascii="Arial" w:eastAsia="Times New Roman" w:hAnsi="Arial" w:cs="Arial"/>
-                <w:color w:val="000000"/>
-                <w:sz w:val="20"/>
-                <w:szCs w:val="20"/>
-                <w:lang w:val="es-CO" w:eastAsia="es-CO"/>
-              </w:rPr>
-              <w:t>jugar</w:t>
-            </w:r>
-            <w:r>
-              <w:rPr>
-                <w:rFonts w:ascii="Arial" w:eastAsia="Times New Roman" w:hAnsi="Arial" w:cs="Arial"/>
-                <w:color w:val="000000"/>
-                <w:sz w:val="20"/>
-                <w:szCs w:val="20"/>
-                <w:lang w:val="es-CO" w:eastAsia="es-CO"/>
-              </w:rPr>
-              <w:t>.</w:t>
+              <w:t xml:space="preserve"> la opción jugar.</w:t>
             </w:r>
           </w:p>
           <w:p>
@@ -875,27 +846,7 @@
                 <w:szCs w:val="20"/>
                 <w:lang w:val="es-CO" w:eastAsia="es-CO"/>
               </w:rPr>
-              <w:t xml:space="preserve">El sistema muestra las opciones </w:t>
-            </w:r>
-            <w:r>
-              <w:rPr>
-                <w:rFonts w:ascii="Arial" w:eastAsia="Times New Roman" w:hAnsi="Arial" w:cs="Arial"/>
-                <w:color w:val="000000"/>
-                <w:sz w:val="20"/>
-                <w:szCs w:val="20"/>
-                <w:lang w:val="es-CO" w:eastAsia="es-CO"/>
-              </w:rPr>
-              <w:t>para elegir categoría y nivel</w:t>
-            </w:r>
-            <w:r>
-              <w:rPr>
-                <w:rFonts w:ascii="Arial" w:eastAsia="Times New Roman" w:hAnsi="Arial" w:cs="Arial"/>
-                <w:color w:val="000000"/>
-                <w:sz w:val="20"/>
-                <w:szCs w:val="20"/>
-                <w:lang w:val="es-CO" w:eastAsia="es-CO"/>
-              </w:rPr>
-              <w:t>.</w:t>
+              <w:t>El sistema muestra las opciones para elegir categoría y nivel.</w:t>
             </w:r>
           </w:p>
           <w:p>
@@ -1160,17 +1111,27 @@
                 <w:szCs w:val="20"/>
                 <w:lang w:val="es-CO" w:eastAsia="es-CO"/>
               </w:rPr>
-              <w:t>muestra los aciertos o desaciertos</w:t>
-            </w:r>
-            <w:r>
-              <w:rPr>
-                <w:rFonts w:ascii="Arial" w:eastAsia="Times New Roman" w:hAnsi="Arial" w:cs="Arial"/>
-                <w:color w:val="000000"/>
-                <w:sz w:val="20"/>
-                <w:szCs w:val="20"/>
-                <w:lang w:val="es-CO" w:eastAsia="es-CO"/>
-              </w:rPr>
-              <w:t xml:space="preserve"> cambiando el color de botones, así mismo cambiando la imagen de ahorcado</w:t>
+              <w:t>muestra</w:t>
+            </w:r>
+            <w:r>
+              <w:rPr>
+                <w:rFonts w:ascii="Arial" w:eastAsia="Times New Roman" w:hAnsi="Arial" w:cs="Arial"/>
+                <w:color w:val="000000"/>
+                <w:sz w:val="20"/>
+                <w:szCs w:val="20"/>
+                <w:lang w:val="es-CO" w:eastAsia="es-CO"/>
+              </w:rPr>
+              <w:t xml:space="preserve"> las letras de palabra según los</w:t>
+            </w:r>
+            <w:r>
+              <w:rPr>
+                <w:rFonts w:ascii="Arial" w:eastAsia="Times New Roman" w:hAnsi="Arial" w:cs="Arial"/>
+                <w:color w:val="000000"/>
+                <w:sz w:val="20"/>
+                <w:szCs w:val="20"/>
+                <w:lang w:val="es-CO" w:eastAsia="es-CO"/>
+              </w:rPr>
+              <w:t xml:space="preserve"> aciertos</w:t>
             </w:r>
             <w:r>
               <w:rPr>
@@ -1207,27 +1168,47 @@
                 <w:szCs w:val="20"/>
                 <w:lang w:val="es-CO" w:eastAsia="es-CO"/>
               </w:rPr>
-              <w:t xml:space="preserve">El sistema </w:t>
-            </w:r>
-            <w:r>
-              <w:rPr>
-                <w:rFonts w:ascii="Arial" w:eastAsia="Times New Roman" w:hAnsi="Arial" w:cs="Arial"/>
-                <w:color w:val="000000"/>
-                <w:sz w:val="20"/>
-                <w:szCs w:val="20"/>
-                <w:lang w:val="es-CO" w:eastAsia="es-CO"/>
-              </w:rPr>
-              <w:t xml:space="preserve">finaliza la partida mostrando </w:t>
-            </w:r>
-            <w:r>
-              <w:rPr>
-                <w:rFonts w:ascii="Arial" w:eastAsia="Times New Roman" w:hAnsi="Arial" w:cs="Arial"/>
-                <w:color w:val="000000"/>
-                <w:sz w:val="20"/>
-                <w:szCs w:val="20"/>
-                <w:lang w:val="es-CO" w:eastAsia="es-CO"/>
-              </w:rPr>
-              <w:t>que el usuario ha ganado.</w:t>
+              <w:t xml:space="preserve">El sistema desactiva las letras seleccionadas y les cambia </w:t>
+            </w:r>
+            <w:r>
+              <w:rPr>
+                <w:rFonts w:ascii="Arial" w:eastAsia="Times New Roman" w:hAnsi="Arial" w:cs="Arial"/>
+                <w:color w:val="000000"/>
+                <w:sz w:val="20"/>
+                <w:szCs w:val="20"/>
+                <w:lang w:val="es-CO" w:eastAsia="es-CO"/>
+              </w:rPr>
+              <w:t>el color</w:t>
+            </w:r>
+            <w:r>
+              <w:rPr>
+                <w:rFonts w:ascii="Arial" w:eastAsia="Times New Roman" w:hAnsi="Arial" w:cs="Arial"/>
+                <w:color w:val="000000"/>
+                <w:sz w:val="20"/>
+                <w:szCs w:val="20"/>
+                <w:lang w:val="es-CO" w:eastAsia="es-CO"/>
+              </w:rPr>
+              <w:t>, así mismo cambia la secuencia de la imagen de</w:t>
+            </w:r>
+            <w:r>
+              <w:rPr>
+                <w:rFonts w:ascii="Arial" w:eastAsia="Times New Roman" w:hAnsi="Arial" w:cs="Arial"/>
+                <w:color w:val="000000"/>
+                <w:sz w:val="20"/>
+                <w:szCs w:val="20"/>
+                <w:lang w:val="es-CO" w:eastAsia="es-CO"/>
+              </w:rPr>
+              <w:t xml:space="preserve"> ahorcado</w:t>
+            </w:r>
+            <w:r>
+              <w:rPr>
+                <w:rFonts w:ascii="Arial" w:eastAsia="Times New Roman" w:hAnsi="Arial" w:cs="Arial"/>
+                <w:color w:val="000000"/>
+                <w:sz w:val="20"/>
+                <w:szCs w:val="20"/>
+                <w:lang w:val="es-CO" w:eastAsia="es-CO"/>
+              </w:rPr>
+              <w:t>.</w:t>
             </w:r>
           </w:p>
           <w:p>
@@ -1254,6 +1235,73 @@
                 <w:szCs w:val="20"/>
                 <w:lang w:val="es-CO" w:eastAsia="es-CO"/>
               </w:rPr>
+              <w:t xml:space="preserve">El sistema </w:t>
+            </w:r>
+            <w:r>
+              <w:rPr>
+                <w:rFonts w:ascii="Arial" w:eastAsia="Times New Roman" w:hAnsi="Arial" w:cs="Arial"/>
+                <w:color w:val="000000"/>
+                <w:sz w:val="20"/>
+                <w:szCs w:val="20"/>
+                <w:lang w:val="es-CO" w:eastAsia="es-CO"/>
+              </w:rPr>
+              <w:t>finaliza la partida</w:t>
+            </w:r>
+            <w:r>
+              <w:rPr>
+                <w:rFonts w:ascii="Arial" w:eastAsia="Times New Roman" w:hAnsi="Arial" w:cs="Arial"/>
+                <w:color w:val="000000"/>
+                <w:sz w:val="20"/>
+                <w:szCs w:val="20"/>
+                <w:lang w:val="es-CO" w:eastAsia="es-CO"/>
+              </w:rPr>
+              <w:t xml:space="preserve"> notificando</w:t>
+            </w:r>
+            <w:r>
+              <w:rPr>
+                <w:rFonts w:ascii="Arial" w:eastAsia="Times New Roman" w:hAnsi="Arial" w:cs="Arial"/>
+                <w:color w:val="000000"/>
+                <w:sz w:val="20"/>
+                <w:szCs w:val="20"/>
+                <w:lang w:val="es-CO" w:eastAsia="es-CO"/>
+              </w:rPr>
+              <w:t xml:space="preserve"> </w:t>
+            </w:r>
+            <w:r>
+              <w:rPr>
+                <w:rFonts w:ascii="Arial" w:eastAsia="Times New Roman" w:hAnsi="Arial" w:cs="Arial"/>
+                <w:color w:val="000000"/>
+                <w:sz w:val="20"/>
+                <w:szCs w:val="20"/>
+                <w:lang w:val="es-CO" w:eastAsia="es-CO"/>
+              </w:rPr>
+              <w:t>que el usuario ha ganado.</w:t>
+            </w:r>
+          </w:p>
+          <w:p>
+            <w:pPr>
+              <w:numPr>
+                <w:ilvl w:val="0"/>
+                <w:numId w:val="1"/>
+              </w:numPr>
+              <w:spacing w:after="0" w:line="240" w:lineRule="auto"/>
+              <w:textAlignment w:val="baseline"/>
+              <w:rPr>
+                <w:rFonts w:ascii="Arial" w:eastAsia="Times New Roman" w:hAnsi="Arial" w:cs="Arial"/>
+                <w:color w:val="000000"/>
+                <w:sz w:val="20"/>
+                <w:szCs w:val="20"/>
+                <w:lang w:val="es-CO" w:eastAsia="es-CO"/>
+              </w:rPr>
+            </w:pPr>
+            <w:r>
+              <w:rPr>
+                <w:rFonts w:ascii="Arial" w:eastAsia="Times New Roman" w:hAnsi="Arial" w:cs="Arial"/>
+                <w:color w:val="000000"/>
+                <w:sz w:val="20"/>
+                <w:szCs w:val="20"/>
+                <w:lang w:val="es-CO" w:eastAsia="es-CO"/>
+              </w:rPr>
               <w:t xml:space="preserve">El sistema muestra </w:t>
             </w:r>
             <w:r>
@@ -1304,7 +1352,19 @@
                 <w:szCs w:val="20"/>
                 <w:lang w:val="es-CO" w:eastAsia="es-CO"/>
               </w:rPr>
-              <w:t>ver puntaje</w:t>
+              <w:t>ver pu</w:t>
+            </w:r>
+            <w:bookmarkStart w:id="0" w:name="_GoBack"/>
+            <w:bookmarkEnd w:id="0"/>
+            <w:r>
+              <w:rPr>
+                <w:rFonts w:ascii="Arial" w:eastAsia="Times New Roman" w:hAnsi="Arial" w:cs="Arial"/>
+                <w:color w:val="000000"/>
+                <w:sz w:val="20"/>
+                <w:szCs w:val="20"/>
+                <w:lang w:val="es-CO" w:eastAsia="es-CO"/>
+              </w:rPr>
+              <w:t>ntaje</w:t>
             </w:r>
             <w:r>
               <w:rPr>
@@ -1756,17 +1816,7 @@
                 <w:szCs w:val="20"/>
                 <w:lang w:val="es-CO" w:eastAsia="es-CO"/>
               </w:rPr>
-              <w:t>muestra los aciertos o desaciertos cambiando el color de botones, así mismo cambiando la imagen de ahorcado</w:t>
-            </w:r>
-            <w:r>
-              <w:rPr>
-                <w:rFonts w:ascii="Arial" w:eastAsia="Times New Roman" w:hAnsi="Arial" w:cs="Arial"/>
-                <w:color w:val="000000"/>
-                <w:sz w:val="20"/>
-                <w:szCs w:val="20"/>
-                <w:lang w:val="es-CO" w:eastAsia="es-CO"/>
-              </w:rPr>
-              <w:t>.</w:t>
+              <w:t>muestra las letras de palabra según los aciertos.</w:t>
             </w:r>
           </w:p>
           <w:p>
@@ -1793,6 +1843,63 @@
                 <w:szCs w:val="20"/>
                 <w:lang w:val="es-CO" w:eastAsia="es-CO"/>
               </w:rPr>
+              <w:t xml:space="preserve">El sistema desactiva las letras seleccionadas y les cambia el </w:t>
+            </w:r>
+            <w:r>
+              <w:rPr>
+                <w:rFonts w:ascii="Arial" w:eastAsia="Times New Roman" w:hAnsi="Arial" w:cs="Arial"/>
+                <w:color w:val="000000"/>
+                <w:sz w:val="20"/>
+                <w:szCs w:val="20"/>
+                <w:lang w:val="es-CO" w:eastAsia="es-CO"/>
+              </w:rPr>
+              <w:t>color, así</w:t>
+            </w:r>
+            <w:r>
+              <w:rPr>
+                <w:rFonts w:ascii="Arial" w:eastAsia="Times New Roman" w:hAnsi="Arial" w:cs="Arial"/>
+                <w:color w:val="000000"/>
+                <w:sz w:val="20"/>
+                <w:szCs w:val="20"/>
+                <w:lang w:val="es-CO" w:eastAsia="es-CO"/>
+              </w:rPr>
+              <w:t xml:space="preserve"> mismo cambia la secuencia de la imagen de ahorcado</w:t>
+            </w:r>
+            <w:r>
+              <w:rPr>
+                <w:rFonts w:ascii="Arial" w:eastAsia="Times New Roman" w:hAnsi="Arial" w:cs="Arial"/>
+                <w:color w:val="000000"/>
+                <w:sz w:val="20"/>
+                <w:szCs w:val="20"/>
+                <w:lang w:val="es-CO" w:eastAsia="es-CO"/>
+              </w:rPr>
+              <w:t>.</w:t>
+            </w:r>
+          </w:p>
+          <w:p>
+            <w:pPr>
+              <w:numPr>
+                <w:ilvl w:val="0"/>
+                <w:numId w:val="5"/>
+              </w:numPr>
+              <w:spacing w:after="0" w:line="240" w:lineRule="auto"/>
+              <w:textAlignment w:val="baseline"/>
+              <w:rPr>
+                <w:rFonts w:ascii="Arial" w:eastAsia="Times New Roman" w:hAnsi="Arial" w:cs="Arial"/>
+                <w:color w:val="000000"/>
+                <w:sz w:val="20"/>
+                <w:szCs w:val="20"/>
+                <w:lang w:val="es-CO" w:eastAsia="es-CO"/>
+              </w:rPr>
+            </w:pPr>
+            <w:r>
+              <w:rPr>
+                <w:rFonts w:ascii="Arial" w:eastAsia="Times New Roman" w:hAnsi="Arial" w:cs="Arial"/>
+                <w:color w:val="000000"/>
+                <w:sz w:val="20"/>
+                <w:szCs w:val="20"/>
+                <w:lang w:val="es-CO" w:eastAsia="es-CO"/>
+              </w:rPr>
               <w:t xml:space="preserve">El sistema </w:t>
             </w:r>
             <w:r>
@@ -1803,27 +1910,7 @@
                 <w:szCs w:val="20"/>
                 <w:lang w:val="es-CO" w:eastAsia="es-CO"/>
               </w:rPr>
-              <w:t xml:space="preserve">finaliza la partida mostrando que el usuario ha </w:t>
-            </w:r>
-            <w:r>
-              <w:rPr>
-                <w:rFonts w:ascii="Arial" w:eastAsia="Times New Roman" w:hAnsi="Arial" w:cs="Arial"/>
-                <w:color w:val="000000"/>
-                <w:sz w:val="20"/>
-                <w:szCs w:val="20"/>
-                <w:lang w:val="es-CO" w:eastAsia="es-CO"/>
-              </w:rPr>
-              <w:t>perdid</w:t>
-            </w:r>
-            <w:r>
-              <w:rPr>
-                <w:rFonts w:ascii="Arial" w:eastAsia="Times New Roman" w:hAnsi="Arial" w:cs="Arial"/>
-                <w:color w:val="000000"/>
-                <w:sz w:val="20"/>
-                <w:szCs w:val="20"/>
-                <w:lang w:val="es-CO" w:eastAsia="es-CO"/>
-              </w:rPr>
-              <w:t>o.</w:t>
+              <w:t>finaliza la partida mostrando que el usuario ha perdido.</w:t>
             </w:r>
           </w:p>
           <w:p>
@@ -2089,19 +2176,7 @@
                 <w:szCs w:val="20"/>
                 <w:lang w:val="es-CO" w:eastAsia="es-CO"/>
               </w:rPr>
-              <w:t xml:space="preserve"> la op</w:t>
-            </w:r>
-            <w:bookmarkStart w:id="0" w:name="_GoBack"/>
-            <w:bookmarkEnd w:id="0"/>
-            <w:r>
-              <w:rPr>
-                <w:rFonts w:ascii="Arial" w:eastAsia="Times New Roman" w:hAnsi="Arial" w:cs="Arial"/>
-                <w:color w:val="000000"/>
-                <w:sz w:val="20"/>
-                <w:szCs w:val="20"/>
-                <w:lang w:val="es-CO" w:eastAsia="es-CO"/>
-              </w:rPr>
-              <w:t>ción jugar.</w:t>
+              <w:t xml:space="preserve"> la opción jugar.</w:t>
             </w:r>
           </w:p>
           <w:p>
@@ -2329,6 +2404,7 @@
                 <w:sz w:val="20"/>
                 <w:szCs w:val="20"/>
               </w:rPr>
+              <w:lastRenderedPageBreak/>
               <w:t>Autor(es):</w:t>
             </w:r>
           </w:p>

</xml_diff>